<commit_message>
Added lecture notes to week10 of sep200. Minor modifications to lecture notes of week9 of sep200. Minor modification to source code for assignment2 for unx511.
</commit_message>
<xml_diff>
--- a/sep200/Week9/StandardTemplateLibrary.docx
+++ b/sep200/Week9/StandardTemplateLibrary.docx
@@ -5067,11 +5067,10 @@
           <w:right w:w="15" w:type="dxa"/>
         </w:tblCellMar>
         <w:tblLook w:val="04A0" w:firstRow="1" w:lastRow="0" w:firstColumn="1" w:lastColumn="0" w:noHBand="0" w:noVBand="1"/>
-        <w:tblDescription w:val=""/>
       </w:tblPr>
       <w:tblGrid>
-        <w:gridCol w:w="6034"/>
-        <w:gridCol w:w="2858"/>
+        <w:gridCol w:w="6092"/>
+        <w:gridCol w:w="2886"/>
       </w:tblGrid>
       <w:tr>
         <w:trPr>
@@ -7927,11 +7926,10 @@
           <w:right w:w="15" w:type="dxa"/>
         </w:tblCellMar>
         <w:tblLook w:val="04A0" w:firstRow="1" w:lastRow="0" w:firstColumn="1" w:lastColumn="0" w:noHBand="0" w:noVBand="1"/>
-        <w:tblDescription w:val=""/>
       </w:tblPr>
       <w:tblGrid>
-        <w:gridCol w:w="6839"/>
-        <w:gridCol w:w="3691"/>
+        <w:gridCol w:w="6905"/>
+        <w:gridCol w:w="3726"/>
       </w:tblGrid>
       <w:tr>
         <w:trPr>
@@ -9779,25 +9777,23 @@
           <w:sz w:val="24"/>
           <w:szCs w:val="24"/>
         </w:rPr>
-        <w:t xml:space="preserve">The Standard Template Library (STL) is arguably the most </w:t>
-      </w:r>
-      <w:proofErr w:type="spellStart"/>
-      <w:r>
-        <w:rPr>
-          <w:rFonts w:ascii="Times New Roman" w:eastAsia="Times New Roman" w:hAnsi="Times New Roman" w:cs="Times New Roman"/>
-          <w:sz w:val="24"/>
-          <w:szCs w:val="24"/>
-        </w:rPr>
-        <w:t>prominant</w:t>
-      </w:r>
-      <w:proofErr w:type="spellEnd"/>
-      <w:r>
-        <w:rPr>
-          <w:rFonts w:ascii="Times New Roman" w:eastAsia="Times New Roman" w:hAnsi="Times New Roman" w:cs="Times New Roman"/>
-          <w:sz w:val="24"/>
-          <w:szCs w:val="24"/>
-        </w:rPr>
-        <w:t xml:space="preserve"> part of the C++ Standard Library.  It provides code for managing the elements of a data structure in a generic form, hiding the complex </w:t>
+        <w:t>The Standard Template Library (STL) is arguably the most promin</w:t>
+      </w:r>
+      <w:r>
+        <w:rPr>
+          <w:rFonts w:ascii="Times New Roman" w:eastAsia="Times New Roman" w:hAnsi="Times New Roman" w:cs="Times New Roman"/>
+          <w:sz w:val="24"/>
+          <w:szCs w:val="24"/>
+        </w:rPr>
+        <w:t>e</w:t>
+      </w:r>
+      <w:r>
+        <w:rPr>
+          <w:rFonts w:ascii="Times New Roman" w:eastAsia="Times New Roman" w:hAnsi="Times New Roman" w:cs="Times New Roman"/>
+          <w:sz w:val="24"/>
+          <w:szCs w:val="24"/>
+        </w:rPr>
+        <w:t xml:space="preserve">nt part of the C++ Standard Library.  It provides code for managing the elements of a data structure in a generic form, hiding the complex </w:t>
       </w:r>
       <w:proofErr w:type="gramStart"/>
       <w:r>
@@ -11262,11 +11258,10 @@
           <w:right w:w="15" w:type="dxa"/>
         </w:tblCellMar>
         <w:tblLook w:val="04A0" w:firstRow="1" w:lastRow="0" w:firstColumn="1" w:lastColumn="0" w:noHBand="0" w:noVBand="1"/>
-        <w:tblDescription w:val=""/>
       </w:tblPr>
       <w:tblGrid>
-        <w:gridCol w:w="6723"/>
-        <w:gridCol w:w="2169"/>
+        <w:gridCol w:w="6788"/>
+        <w:gridCol w:w="2190"/>
       </w:tblGrid>
       <w:tr>
         <w:trPr>
@@ -15684,8 +15679,8 @@
     <w:basedOn w:val="DefaultParagraphFont"/>
     <w:rsid w:val="00B802A7"/>
   </w:style>
-  <w:style w:type="paragraph" w:customStyle="1" w:styleId="quote">
-    <w:name w:val="quote"/>
+  <w:style w:type="paragraph" w:customStyle="1" w:styleId="Quote1">
+    <w:name w:val="Quote1"/>
     <w:basedOn w:val="Normal"/>
     <w:rsid w:val="00B802A7"/>
     <w:pPr>

</xml_diff>